<commit_message>
validate + some functions
</commit_message>
<xml_diff>
--- a/Doc/ProjectSem3-PhuocTrung-XuanHung-QuocHung.docx
+++ b/Doc/ProjectSem3-PhuocTrung-XuanHung-QuocHung.docx
@@ -76,6 +76,7 @@
                   <w:dataBinding w:prefixMappings="xmlns:ns0='http://schemas.openxmlformats.org/package/2006/metadata/core-properties' xmlns:ns1='http://purl.org/dc/elements/1.1/'" w:xpath="/ns0:coreProperties[1]/ns1:title[1]" w:storeItemID="{6C3C8BC8-F283-45AE-878A-BAB7291924A1}"/>
                   <w:text/>
                 </w:sdtPr>
+                <w:sdtEndPr/>
                 <w:sdtContent>
                   <w:p>
                     <w:pPr>
@@ -562,7 +563,6 @@
               <w:noProof/>
               <w:sz w:val="26"/>
               <w:szCs w:val="26"/>
-              <w:lang w:eastAsia="ja-JP"/>
             </w:rPr>
             <w:drawing>
               <wp:inline distT="0" distB="0" distL="0" distR="0" wp14:anchorId="0E333A3C" wp14:editId="5E4DBCD4">
@@ -3103,7 +3103,17 @@
           <w:szCs w:val="26"/>
         </w:rPr>
         <w:tab/>
-        <w:t>Nguyen Quoc Hung</w:t>
+        <w:t xml:space="preserve">Nguyen </w:t>
+      </w:r>
+      <w:bookmarkStart w:id="0" w:name="_GoBack"/>
+      <w:bookmarkEnd w:id="0"/>
+      <w:r>
+        <w:rPr>
+          <w:rFonts w:ascii="Times New Roman" w:hAnsi="Times New Roman" w:cs="Times New Roman"/>
+          <w:sz w:val="26"/>
+          <w:szCs w:val="26"/>
+        </w:rPr>
+        <w:t>Quoc Hung</w:t>
       </w:r>
     </w:p>
     <w:p>
@@ -4803,7 +4813,6 @@
           <w:noProof/>
           <w:sz w:val="26"/>
           <w:szCs w:val="26"/>
-          <w:lang w:eastAsia="ja-JP"/>
         </w:rPr>
         <mc:AlternateContent>
           <mc:Choice Requires="wps">
@@ -4924,7 +4933,6 @@
           <w:noProof/>
           <w:sz w:val="26"/>
           <w:szCs w:val="26"/>
-          <w:lang w:eastAsia="ja-JP"/>
         </w:rPr>
         <mc:AlternateContent>
           <mc:Choice Requires="wps">
@@ -5010,7 +5018,6 @@
           <w:noProof/>
           <w:sz w:val="26"/>
           <w:szCs w:val="26"/>
-          <w:lang w:eastAsia="ja-JP"/>
         </w:rPr>
         <mc:AlternateContent>
           <mc:Choice Requires="wps">
@@ -5143,7 +5150,6 @@
           <w:noProof/>
           <w:sz w:val="26"/>
           <w:szCs w:val="26"/>
-          <w:lang w:eastAsia="ja-JP"/>
         </w:rPr>
         <mc:AlternateContent>
           <mc:Choice Requires="wps">
@@ -5198,7 +5204,7 @@
               </wp:anchor>
             </w:drawing>
           </mc:Choice>
-          <mc:Fallback xmlns:w16se="http://schemas.microsoft.com/office/word/2015/wordml/symex" xmlns:w15="http://schemas.microsoft.com/office/word/2012/wordml" xmlns:cx2="http://schemas.microsoft.com/office/drawing/2015/10/21/chartex" xmlns:cx1="http://schemas.microsoft.com/office/drawing/2015/9/8/chartex" xmlns:cx="http://schemas.microsoft.com/office/drawing/2014/chartex">
+          <mc:Fallback xmlns:cx="http://schemas.microsoft.com/office/drawing/2014/chartex" xmlns:cx1="http://schemas.microsoft.com/office/drawing/2015/9/8/chartex" xmlns:cx2="http://schemas.microsoft.com/office/drawing/2015/10/21/chartex" xmlns:w15="http://schemas.microsoft.com/office/word/2012/wordml" xmlns:w16se="http://schemas.microsoft.com/office/word/2015/wordml/symex">
             <w:pict>
               <v:shape w14:anchorId="01738A7C" id="Straight Arrow Connector 22" o:spid="_x0000_s1026" type="#_x0000_t32" style="position:absolute;margin-left:247.25pt;margin-top:10.2pt;width:68pt;height:111.5pt;flip:y;z-index:251678720;visibility:visible;mso-wrap-style:square;mso-wrap-distance-left:9pt;mso-wrap-distance-top:0;mso-wrap-distance-right:9pt;mso-wrap-distance-bottom:0;mso-position-horizontal:absolute;mso-position-horizontal-relative:text;mso-position-vertical:absolute;mso-position-vertical-relative:text" o:gfxdata="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" strokecolor="#4579b8 [3044]">
                 <v:stroke endarrow="open"/>
@@ -5225,7 +5231,6 @@
           <w:noProof/>
           <w:sz w:val="26"/>
           <w:szCs w:val="26"/>
-          <w:lang w:eastAsia="ja-JP"/>
         </w:rPr>
         <mc:AlternateContent>
           <mc:Choice Requires="wps">
@@ -5358,7 +5363,6 @@
           <w:noProof/>
           <w:sz w:val="26"/>
           <w:szCs w:val="26"/>
-          <w:lang w:eastAsia="ja-JP"/>
         </w:rPr>
         <mc:AlternateContent>
           <mc:Choice Requires="wps">
@@ -5477,7 +5481,6 @@
           <w:noProof/>
           <w:sz w:val="26"/>
           <w:szCs w:val="26"/>
-          <w:lang w:eastAsia="ja-JP"/>
         </w:rPr>
         <mc:AlternateContent>
           <mc:Choice Requires="wps">
@@ -5598,7 +5601,6 @@
           <w:noProof/>
           <w:sz w:val="26"/>
           <w:szCs w:val="26"/>
-          <w:lang w:eastAsia="ja-JP"/>
         </w:rPr>
         <mc:AlternateContent>
           <mc:Choice Requires="wps">
@@ -5668,7 +5670,6 @@
           <w:noProof/>
           <w:sz w:val="26"/>
           <w:szCs w:val="26"/>
-          <w:lang w:eastAsia="ja-JP"/>
         </w:rPr>
         <mc:AlternateContent>
           <mc:Choice Requires="wps">
@@ -5723,7 +5724,7 @@
               </wp:anchor>
             </w:drawing>
           </mc:Choice>
-          <mc:Fallback xmlns:w16se="http://schemas.microsoft.com/office/word/2015/wordml/symex" xmlns:w15="http://schemas.microsoft.com/office/word/2012/wordml" xmlns:cx2="http://schemas.microsoft.com/office/drawing/2015/10/21/chartex" xmlns:cx1="http://schemas.microsoft.com/office/drawing/2015/9/8/chartex" xmlns:cx="http://schemas.microsoft.com/office/drawing/2014/chartex">
+          <mc:Fallback xmlns:cx="http://schemas.microsoft.com/office/drawing/2014/chartex" xmlns:cx1="http://schemas.microsoft.com/office/drawing/2015/9/8/chartex" xmlns:cx2="http://schemas.microsoft.com/office/drawing/2015/10/21/chartex" xmlns:w15="http://schemas.microsoft.com/office/word/2012/wordml" xmlns:w16se="http://schemas.microsoft.com/office/word/2015/wordml/symex">
             <w:pict>
               <v:shape w14:anchorId="356FCAD3" id="Straight Arrow Connector 23" o:spid="_x0000_s1026" type="#_x0000_t32" style="position:absolute;margin-left:247.25pt;margin-top:-.15pt;width:62pt;height:57pt;flip:y;z-index:251679744;visibility:visible;mso-wrap-style:square;mso-wrap-distance-left:9pt;mso-wrap-distance-top:0;mso-wrap-distance-right:9pt;mso-wrap-distance-bottom:0;mso-position-horizontal:absolute;mso-position-horizontal-relative:text;mso-position-vertical:absolute;mso-position-vertical-relative:text" o:gfxdata="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" strokecolor="#4579b8 [3044]">
                 <v:stroke endarrow="open"/>
@@ -5738,7 +5739,6 @@
           <w:noProof/>
           <w:sz w:val="26"/>
           <w:szCs w:val="26"/>
-          <w:lang w:eastAsia="ja-JP"/>
         </w:rPr>
         <mc:AlternateContent>
           <mc:Choice Requires="wps">
@@ -5793,7 +5793,7 @@
               </wp:anchor>
             </w:drawing>
           </mc:Choice>
-          <mc:Fallback xmlns:w16se="http://schemas.microsoft.com/office/word/2015/wordml/symex" xmlns:w15="http://schemas.microsoft.com/office/word/2012/wordml" xmlns:cx2="http://schemas.microsoft.com/office/drawing/2015/10/21/chartex" xmlns:cx1="http://schemas.microsoft.com/office/drawing/2015/9/8/chartex" xmlns:cx="http://schemas.microsoft.com/office/drawing/2014/chartex">
+          <mc:Fallback xmlns:cx="http://schemas.microsoft.com/office/drawing/2014/chartex" xmlns:cx1="http://schemas.microsoft.com/office/drawing/2015/9/8/chartex" xmlns:cx2="http://schemas.microsoft.com/office/drawing/2015/10/21/chartex" xmlns:w15="http://schemas.microsoft.com/office/word/2012/wordml" xmlns:w16se="http://schemas.microsoft.com/office/word/2015/wordml/symex">
             <w:pict>
               <v:shape w14:anchorId="4D89BFAA" id="Straight Arrow Connector 21" o:spid="_x0000_s1026" type="#_x0000_t32" style="position:absolute;margin-left:247.25pt;margin-top:56.85pt;width:62pt;height:0;z-index:251677696;visibility:visible;mso-wrap-style:square;mso-wrap-distance-left:9pt;mso-wrap-distance-top:0;mso-wrap-distance-right:9pt;mso-wrap-distance-bottom:0;mso-position-horizontal:absolute;mso-position-horizontal-relative:text;mso-position-vertical:absolute;mso-position-vertical-relative:text" o:gfxdata="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" strokecolor="#4579b8 [3044]">
                 <v:stroke endarrow="open"/>
@@ -5808,7 +5808,6 @@
           <w:noProof/>
           <w:sz w:val="26"/>
           <w:szCs w:val="26"/>
-          <w:lang w:eastAsia="ja-JP"/>
         </w:rPr>
         <mc:AlternateContent>
           <mc:Choice Requires="wps">
@@ -5878,7 +5877,6 @@
           <w:noProof/>
           <w:sz w:val="26"/>
           <w:szCs w:val="26"/>
-          <w:lang w:eastAsia="ja-JP"/>
         </w:rPr>
         <mc:AlternateContent>
           <mc:Choice Requires="wps">
@@ -5998,7 +5996,6 @@
           <w:sz w:val="26"/>
           <w:szCs w:val="26"/>
           <w:shd w:val="clear" w:color="auto" w:fill="FFFFFF"/>
-          <w:lang w:eastAsia="ja-JP"/>
         </w:rPr>
         <w:drawing>
           <wp:inline distT="0" distB="0" distL="0" distR="0" wp14:anchorId="7EE97951" wp14:editId="5DE0078B">
@@ -6078,7 +6075,6 @@
           <w:noProof/>
           <w:sz w:val="26"/>
           <w:szCs w:val="26"/>
-          <w:lang w:eastAsia="ja-JP"/>
         </w:rPr>
         <mc:AlternateContent>
           <mc:Choice Requires="wps">
@@ -6747,17 +6743,7 @@
                 <w:sz w:val="26"/>
                 <w:szCs w:val="26"/>
               </w:rPr>
-              <w:t>Phuoc Trung</w:t>
-            </w:r>
-            <w:bookmarkStart w:id="0" w:name="_GoBack"/>
-            <w:bookmarkEnd w:id="0"/>
-            <w:r>
-              <w:rPr>
-                <w:rFonts w:ascii="Times New Roman" w:hAnsi="Times New Roman" w:cs="Times New Roman"/>
-                <w:sz w:val="26"/>
-                <w:szCs w:val="26"/>
-              </w:rPr>
-              <w:t>,</w:t>
+              <w:t>Phuoc Trung,</w:t>
             </w:r>
             <w:r>
               <w:rPr>
@@ -8271,12 +8257,11 @@
           <w:noProof/>
           <w:sz w:val="26"/>
           <w:szCs w:val="26"/>
-          <w:lang w:eastAsia="ja-JP"/>
         </w:rPr>
         <mc:AlternateContent>
           <mc:Choice Requires="wps">
             <w:drawing>
-              <wp:anchor distT="0" distB="0" distL="114300" distR="114300" simplePos="0" relativeHeight="251659264" behindDoc="0" locked="0" layoutInCell="1" allowOverlap="1" wp14:anchorId="0DBC1BA1" wp14:editId="047CB2DA">
+              <wp:anchor distT="0" distB="0" distL="114300" distR="114300" simplePos="0" relativeHeight="251659264" behindDoc="0" locked="0" layoutInCell="1" allowOverlap="1" wp14:anchorId="246E28AC" wp14:editId="311B1285">
                 <wp:simplePos x="0" y="0"/>
                 <wp:positionH relativeFrom="column">
                   <wp:posOffset>12700</wp:posOffset>
@@ -8393,12 +8378,11 @@
           <w:noProof/>
           <w:sz w:val="26"/>
           <w:szCs w:val="26"/>
-          <w:lang w:eastAsia="ja-JP"/>
         </w:rPr>
         <mc:AlternateContent>
           <mc:Choice Requires="wps">
             <w:drawing>
-              <wp:anchor distT="0" distB="0" distL="114300" distR="114300" simplePos="0" relativeHeight="251658240" behindDoc="0" locked="0" layoutInCell="1" allowOverlap="1" wp14:anchorId="3EE613FC" wp14:editId="1B998CA1">
+              <wp:anchor distT="0" distB="0" distL="114300" distR="114300" simplePos="0" relativeHeight="251658240" behindDoc="0" locked="0" layoutInCell="1" allowOverlap="1" wp14:anchorId="5F7ADE53" wp14:editId="07B00F9D">
                 <wp:simplePos x="0" y="0"/>
                 <wp:positionH relativeFrom="column">
                   <wp:posOffset>12065</wp:posOffset>
@@ -8515,12 +8499,11 @@
           <w:noProof/>
           <w:sz w:val="26"/>
           <w:szCs w:val="26"/>
-          <w:lang w:eastAsia="ja-JP"/>
         </w:rPr>
         <mc:AlternateContent>
           <mc:Choice Requires="wps">
             <w:drawing>
-              <wp:anchor distT="0" distB="0" distL="114300" distR="114300" simplePos="0" relativeHeight="251657216" behindDoc="0" locked="0" layoutInCell="1" allowOverlap="1" wp14:anchorId="6CB4CD69" wp14:editId="6F391593">
+              <wp:anchor distT="0" distB="0" distL="114300" distR="114300" simplePos="0" relativeHeight="251657216" behindDoc="0" locked="0" layoutInCell="1" allowOverlap="1" wp14:anchorId="37AD9220" wp14:editId="18CBADBE">
                 <wp:simplePos x="0" y="0"/>
                 <wp:positionH relativeFrom="column">
                   <wp:posOffset>12065</wp:posOffset>
@@ -8637,12 +8620,11 @@
           <w:noProof/>
           <w:sz w:val="26"/>
           <w:szCs w:val="26"/>
-          <w:lang w:eastAsia="ja-JP"/>
         </w:rPr>
         <mc:AlternateContent>
           <mc:Choice Requires="wps">
             <w:drawing>
-              <wp:anchor distT="0" distB="0" distL="114300" distR="114300" simplePos="0" relativeHeight="251656192" behindDoc="0" locked="0" layoutInCell="1" allowOverlap="1" wp14:anchorId="7BFD9FE9" wp14:editId="4BECA30F">
+              <wp:anchor distT="0" distB="0" distL="114300" distR="114300" simplePos="0" relativeHeight="251656192" behindDoc="0" locked="0" layoutInCell="1" allowOverlap="1" wp14:anchorId="2B272007" wp14:editId="1704718E">
                 <wp:simplePos x="0" y="0"/>
                 <wp:positionH relativeFrom="column">
                   <wp:posOffset>12065</wp:posOffset>
@@ -8759,12 +8741,11 @@
           <w:noProof/>
           <w:sz w:val="26"/>
           <w:szCs w:val="26"/>
-          <w:lang w:eastAsia="ja-JP"/>
         </w:rPr>
         <mc:AlternateContent>
           <mc:Choice Requires="wps">
             <w:drawing>
-              <wp:anchor distT="0" distB="0" distL="114300" distR="114300" simplePos="0" relativeHeight="251655168" behindDoc="0" locked="0" layoutInCell="1" allowOverlap="1" wp14:anchorId="50384233" wp14:editId="195090DF">
+              <wp:anchor distT="0" distB="0" distL="114300" distR="114300" simplePos="0" relativeHeight="251655168" behindDoc="0" locked="0" layoutInCell="1" allowOverlap="1" wp14:anchorId="6A513B0B" wp14:editId="4952F43B">
                 <wp:simplePos x="0" y="0"/>
                 <wp:positionH relativeFrom="column">
                   <wp:posOffset>12065</wp:posOffset>
@@ -8890,12 +8871,11 @@
           <w:noProof/>
           <w:sz w:val="26"/>
           <w:szCs w:val="26"/>
-          <w:lang w:eastAsia="ja-JP"/>
         </w:rPr>
         <mc:AlternateContent>
           <mc:Choice Requires="wps">
             <w:drawing>
-              <wp:anchor distT="0" distB="0" distL="114300" distR="114300" simplePos="0" relativeHeight="251662336" behindDoc="0" locked="0" layoutInCell="1" allowOverlap="1" wp14:anchorId="2975BB13" wp14:editId="249689FE">
+              <wp:anchor distT="0" distB="0" distL="114300" distR="114300" simplePos="0" relativeHeight="251662336" behindDoc="0" locked="0" layoutInCell="1" allowOverlap="1" wp14:anchorId="56B17217" wp14:editId="7072CFAB">
                 <wp:simplePos x="0" y="0"/>
                 <wp:positionH relativeFrom="column">
                   <wp:posOffset>635</wp:posOffset>
@@ -9012,12 +8992,11 @@
           <w:noProof/>
           <w:sz w:val="26"/>
           <w:szCs w:val="26"/>
-          <w:lang w:eastAsia="ja-JP"/>
         </w:rPr>
         <mc:AlternateContent>
           <mc:Choice Requires="wps">
             <w:drawing>
-              <wp:anchor distT="0" distB="0" distL="114300" distR="114300" simplePos="0" relativeHeight="251661312" behindDoc="0" locked="0" layoutInCell="1" allowOverlap="1" wp14:anchorId="3E3890B1" wp14:editId="1B13B1B7">
+              <wp:anchor distT="0" distB="0" distL="114300" distR="114300" simplePos="0" relativeHeight="251661312" behindDoc="0" locked="0" layoutInCell="1" allowOverlap="1" wp14:anchorId="05B995D2" wp14:editId="3BB5554F">
                 <wp:simplePos x="0" y="0"/>
                 <wp:positionH relativeFrom="column">
                   <wp:posOffset>3711575</wp:posOffset>
@@ -9134,12 +9113,11 @@
           <w:noProof/>
           <w:sz w:val="26"/>
           <w:szCs w:val="26"/>
-          <w:lang w:eastAsia="ja-JP"/>
         </w:rPr>
         <mc:AlternateContent>
           <mc:Choice Requires="wps">
             <w:drawing>
-              <wp:anchor distT="0" distB="0" distL="114300" distR="114300" simplePos="0" relativeHeight="251660288" behindDoc="0" locked="0" layoutInCell="1" allowOverlap="1" wp14:anchorId="5D958408" wp14:editId="4BF71CD8">
+              <wp:anchor distT="0" distB="0" distL="114300" distR="114300" simplePos="0" relativeHeight="251660288" behindDoc="0" locked="0" layoutInCell="1" allowOverlap="1" wp14:anchorId="73D4EC36" wp14:editId="4A76D5EB">
                 <wp:simplePos x="0" y="0"/>
                 <wp:positionH relativeFrom="column">
                   <wp:posOffset>-3175</wp:posOffset>
@@ -9295,7 +9273,6 @@
           <w:noProof/>
           <w:sz w:val="26"/>
           <w:szCs w:val="26"/>
-          <w:lang w:eastAsia="ja-JP"/>
         </w:rPr>
         <mc:AlternateContent>
           <mc:Choice Requires="wps">
@@ -9417,7 +9394,6 @@
           <w:noProof/>
           <w:sz w:val="26"/>
           <w:szCs w:val="26"/>
-          <w:lang w:eastAsia="ja-JP"/>
         </w:rPr>
         <mc:AlternateContent>
           <mc:Choice Requires="wps">
@@ -9594,7 +9570,6 @@
           <w:noProof/>
           <w:sz w:val="26"/>
           <w:szCs w:val="26"/>
-          <w:lang w:eastAsia="ja-JP"/>
         </w:rPr>
         <mc:AlternateContent>
           <mc:Choice Requires="wps">
@@ -9773,7 +9748,6 @@
           <w:noProof/>
           <w:sz w:val="26"/>
           <w:szCs w:val="26"/>
-          <w:lang w:eastAsia="ja-JP"/>
         </w:rPr>
         <mc:AlternateContent>
           <mc:Choice Requires="wps">
@@ -9923,7 +9897,6 @@
           <w:noProof/>
           <w:sz w:val="26"/>
           <w:szCs w:val="26"/>
-          <w:lang w:eastAsia="ja-JP"/>
         </w:rPr>
         <mc:AlternateContent>
           <mc:Choice Requires="wps">
@@ -10045,7 +10018,6 @@
           <w:noProof/>
           <w:sz w:val="26"/>
           <w:szCs w:val="26"/>
-          <w:lang w:eastAsia="ja-JP"/>
         </w:rPr>
         <mc:AlternateContent>
           <mc:Choice Requires="wps">
@@ -10243,7 +10215,6 @@
           <w:noProof/>
           <w:sz w:val="26"/>
           <w:szCs w:val="26"/>
-          <w:lang w:eastAsia="ja-JP"/>
         </w:rPr>
         <mc:AlternateContent>
           <mc:Choice Requires="wps">
@@ -10365,7 +10336,6 @@
           <w:noProof/>
           <w:sz w:val="26"/>
           <w:szCs w:val="26"/>
-          <w:lang w:eastAsia="ja-JP"/>
         </w:rPr>
         <mc:AlternateContent>
           <mc:Choice Requires="wps">
@@ -10515,7 +10485,6 @@
           <w:noProof/>
           <w:sz w:val="26"/>
           <w:szCs w:val="26"/>
-          <w:lang w:eastAsia="ja-JP"/>
         </w:rPr>
         <mc:AlternateContent>
           <mc:Choice Requires="wps">
@@ -10674,7 +10643,6 @@
           <w:noProof/>
           <w:sz w:val="26"/>
           <w:szCs w:val="26"/>
-          <w:lang w:eastAsia="ja-JP"/>
         </w:rPr>
         <mc:AlternateContent>
           <mc:Choice Requires="wps">
@@ -10796,7 +10764,6 @@
           <w:noProof/>
           <w:sz w:val="26"/>
           <w:szCs w:val="26"/>
-          <w:lang w:eastAsia="ja-JP"/>
         </w:rPr>
         <mc:AlternateContent>
           <mc:Choice Requires="wps">
@@ -10946,7 +10913,6 @@
           <w:noProof/>
           <w:sz w:val="26"/>
           <w:szCs w:val="26"/>
-          <w:lang w:eastAsia="ja-JP"/>
         </w:rPr>
         <mc:AlternateContent>
           <mc:Choice Requires="wps">
@@ -11106,7 +11072,6 @@
           <w:noProof/>
           <w:sz w:val="26"/>
           <w:szCs w:val="26"/>
-          <w:lang w:eastAsia="ja-JP"/>
         </w:rPr>
         <mc:AlternateContent>
           <mc:Choice Requires="wps">
@@ -11227,7 +11192,6 @@
           <w:noProof/>
           <w:sz w:val="26"/>
           <w:szCs w:val="26"/>
-          <w:lang w:eastAsia="ja-JP"/>
         </w:rPr>
         <mc:AlternateContent>
           <mc:Choice Requires="wps">
@@ -11348,7 +11312,6 @@
           <w:noProof/>
           <w:sz w:val="26"/>
           <w:szCs w:val="26"/>
-          <w:lang w:eastAsia="ja-JP"/>
         </w:rPr>
         <mc:AlternateContent>
           <mc:Choice Requires="wps">
@@ -14347,7 +14310,7 @@
         <w:rFonts w:asciiTheme="majorHAnsi" w:eastAsiaTheme="majorEastAsia" w:hAnsiTheme="majorHAnsi" w:cstheme="majorBidi"/>
         <w:noProof/>
       </w:rPr>
-      <w:t>10</w:t>
+      <w:t>4</w:t>
     </w:r>
     <w:r>
       <w:rPr>
@@ -14406,6 +14369,7 @@
       <w:dataBinding w:prefixMappings="xmlns:ns0='http://schemas.openxmlformats.org/package/2006/metadata/core-properties' xmlns:ns1='http://purl.org/dc/elements/1.1/'" w:xpath="/ns0:coreProperties[1]/ns1:title[1]" w:storeItemID="{6C3C8BC8-F283-45AE-878A-BAB7291924A1}"/>
       <w:text/>
     </w:sdtPr>
+    <w:sdtEndPr/>
     <w:sdtContent>
       <w:p>
         <w:pPr>
@@ -19022,7 +18986,7 @@
 </file>
 
 <file path=customXml/itemProps1.xml><?xml version="1.0" encoding="utf-8"?>
-<ds:datastoreItem xmlns:ds="http://schemas.openxmlformats.org/officeDocument/2006/customXml" ds:itemID="{FB0A6C46-6C5B-4EA7-8AD3-7D8FAE189025}">
+<ds:datastoreItem xmlns:ds="http://schemas.openxmlformats.org/officeDocument/2006/customXml" ds:itemID="{8E652304-5C0F-4BF7-A059-517EB1BDB3AF}">
   <ds:schemaRefs>
     <ds:schemaRef ds:uri="http://schemas.openxmlformats.org/officeDocument/2006/bibliography"/>
   </ds:schemaRefs>

</xml_diff>